<commit_message>
Technical specification document are updated with code sets link
</commit_message>
<xml_diff>
--- a/health_dimensions/disabilities/autism_asd_dis_03/asd_dis_03_tsd_v01.docx
+++ b/health_dimensions/disabilities/autism_asd_dis_03/asd_dis_03_tsd_v01.docx
@@ -8,27 +8,42 @@
         <w:rPr>
           <w:rFonts w:cs="Segoe UI"/>
           <w:b/>
+        </w:rPr>
+      </w:pPr>
+      <w:r>
+        <w:rPr>
+          <w:rFonts w:cs="Segoe UI"/>
+          <w:b/>
+          <w:sz w:val="36"/>
+          <w:szCs w:val="36"/>
+        </w:rPr>
+        <w:t xml:space="preserve">Health </w:t>
+      </w:r>
+      <w:r>
+        <w:rPr>
+          <w:rFonts w:cs="Segoe UI"/>
+          <w:b/>
+          <w:sz w:val="36"/>
+          <w:szCs w:val="36"/>
+        </w:rPr>
+        <w:t>Dimension</w:t>
+      </w:r>
+      <w:r>
+        <w:rPr>
+          <w:rFonts w:cs="Segoe UI"/>
+          <w:b/>
+          <w:sz w:val="36"/>
+          <w:szCs w:val="36"/>
+        </w:rPr>
+        <w:t>: Autism Spectrum Disorder</w:t>
+      </w:r>
+      <w:r>
+        <w:rPr>
+          <w:rFonts w:cs="Segoe UI"/>
           <w:sz w:val="24"/>
           <w:szCs w:val="24"/>
         </w:rPr>
-      </w:pPr>
-      <w:r>
-        <w:rPr>
-          <w:rFonts w:cs="Segoe UI"/>
-          <w:b/>
-          <w:sz w:val="36"/>
-          <w:szCs w:val="36"/>
-        </w:rPr>
-        <w:t xml:space="preserve">PHX Health </w:t>
-      </w:r>
-      <w:r>
-        <w:rPr>
-          <w:rFonts w:cs="Segoe UI"/>
-          <w:b/>
-          <w:sz w:val="36"/>
-          <w:szCs w:val="36"/>
-        </w:rPr>
-        <w:t>Dimension Technical Specification</w:t>
+        <w:t xml:space="preserve"> </w:t>
       </w:r>
       <w:r>
         <w:rPr>
@@ -50,8 +65,6 @@
         <w:rPr>
           <w:rFonts w:cs="Segoe UI"/>
           <w:b/>
-          <w:sz w:val="24"/>
-          <w:szCs w:val="24"/>
         </w:rPr>
         <w:t>PHX</w:t>
       </w:r>
@@ -59,40 +72,18 @@
         <w:rPr>
           <w:rFonts w:cs="Segoe UI"/>
           <w:b/>
-          <w:sz w:val="24"/>
-          <w:szCs w:val="24"/>
         </w:rPr>
         <w:t> Label:</w:t>
       </w:r>
       <w:r>
         <w:rPr>
           <w:rFonts w:cs="Segoe UI"/>
-          <w:sz w:val="24"/>
-          <w:szCs w:val="24"/>
-        </w:rPr>
-        <w:t> </w:t>
-      </w:r>
-      <w:r>
-        <w:rPr>
-          <w:rFonts w:cs="Segoe UI"/>
-          <w:sz w:val="24"/>
-          <w:szCs w:val="24"/>
-        </w:rPr>
-        <w:t>Autism Spectrum Disorder</w:t>
-      </w:r>
-      <w:r>
-        <w:rPr>
-          <w:rFonts w:cs="Segoe UI"/>
-          <w:sz w:val="24"/>
-          <w:szCs w:val="24"/>
-        </w:rPr>
-        <w:t xml:space="preserve"> </w:t>
-      </w:r>
-      <w:r>
-        <w:rPr>
-          <w:rFonts w:cs="Segoe UI"/>
-          <w:sz w:val="24"/>
-          <w:szCs w:val="24"/>
+        </w:rPr>
+        <w:t xml:space="preserve"> Autism Spectrum Disorder </w:t>
+      </w:r>
+      <w:r>
+        <w:rPr>
+          <w:rFonts w:cs="Segoe UI"/>
         </w:rPr>
         <w:br/>
       </w:r>
@@ -100,8 +91,6 @@
         <w:rPr>
           <w:rFonts w:cs="Segoe UI"/>
           <w:b/>
-          <w:sz w:val="24"/>
-          <w:szCs w:val="24"/>
         </w:rPr>
         <w:t>PHX</w:t>
       </w:r>
@@ -109,40 +98,24 @@
         <w:rPr>
           <w:rFonts w:cs="Segoe UI"/>
           <w:b/>
-          <w:sz w:val="24"/>
-          <w:szCs w:val="24"/>
         </w:rPr>
         <w:t> FeatureId:</w:t>
       </w:r>
       <w:r>
         <w:rPr>
           <w:rFonts w:cs="Segoe UI"/>
-          <w:sz w:val="24"/>
-          <w:szCs w:val="24"/>
-        </w:rPr>
-        <w:t xml:space="preserve"> </w:t>
-      </w:r>
-      <w:r>
-        <w:rPr>
-          <w:rFonts w:cs="Segoe UI"/>
-          <w:sz w:val="24"/>
-          <w:szCs w:val="24"/>
-        </w:rPr>
-        <w:t>DIS</w:t>
-      </w:r>
-      <w:r>
-        <w:rPr>
-          <w:rFonts w:cs="Segoe UI"/>
-          <w:sz w:val="24"/>
-          <w:szCs w:val="24"/>
+        </w:rPr>
+        <w:t xml:space="preserve"> DIS</w:t>
+      </w:r>
+      <w:r>
+        <w:rPr>
+          <w:rFonts w:cs="Segoe UI"/>
         </w:rPr>
         <w:t>_03</w:t>
       </w:r>
       <w:r>
         <w:rPr>
           <w:rFonts w:cs="Segoe UI"/>
-          <w:sz w:val="24"/>
-          <w:szCs w:val="24"/>
         </w:rPr>
         <w:br/>
       </w:r>
@@ -150,8 +123,6 @@
         <w:rPr>
           <w:rFonts w:cs="Segoe UI"/>
           <w:b/>
-          <w:sz w:val="24"/>
-          <w:szCs w:val="24"/>
         </w:rPr>
         <w:t>PHX</w:t>
       </w:r>
@@ -159,40 +130,30 @@
         <w:rPr>
           <w:rFonts w:cs="Segoe UI"/>
           <w:b/>
-          <w:sz w:val="24"/>
-          <w:szCs w:val="24"/>
         </w:rPr>
         <w:t> Feature Type:</w:t>
       </w:r>
       <w:r>
         <w:rPr>
           <w:rFonts w:cs="Segoe UI"/>
-          <w:sz w:val="24"/>
-          <w:szCs w:val="24"/>
         </w:rPr>
         <w:t xml:space="preserve"> Prevalence </w:t>
       </w:r>
       <w:r>
         <w:rPr>
           <w:rFonts w:cs="Segoe UI"/>
-          <w:sz w:val="24"/>
-          <w:szCs w:val="24"/>
         </w:rPr>
         <w:t>Health</w:t>
       </w:r>
       <w:r>
         <w:rPr>
           <w:rFonts w:cs="Segoe UI"/>
-          <w:sz w:val="24"/>
-          <w:szCs w:val="24"/>
         </w:rPr>
         <w:t xml:space="preserve"> Dimension</w:t>
       </w:r>
       <w:r>
         <w:rPr>
           <w:rFonts w:cs="Segoe UI"/>
-          <w:sz w:val="24"/>
-          <w:szCs w:val="24"/>
         </w:rPr>
         <w:br/>
       </w:r>
@@ -200,8 +161,6 @@
         <w:rPr>
           <w:rFonts w:cs="Segoe UI"/>
           <w:b/>
-          <w:sz w:val="24"/>
-          <w:szCs w:val="24"/>
         </w:rPr>
         <w:t>PHX</w:t>
       </w:r>
@@ -209,73 +168,24 @@
         <w:rPr>
           <w:rFonts w:cs="Segoe UI"/>
           <w:b/>
-          <w:sz w:val="24"/>
-          <w:szCs w:val="24"/>
-        </w:rPr>
-        <w:t xml:space="preserve"> </w:t>
-      </w:r>
-      <w:r>
-        <w:rPr>
-          <w:rFonts w:cs="Segoe UI"/>
-          <w:b/>
-          <w:sz w:val="24"/>
-          <w:szCs w:val="24"/>
-        </w:rPr>
-        <w:t>Description:</w:t>
-      </w:r>
-      <w:r>
-        <w:rPr>
-          <w:rFonts w:cs="Segoe UI"/>
-          <w:sz w:val="24"/>
-          <w:szCs w:val="24"/>
-        </w:rPr>
-        <w:t xml:space="preserve"> </w:t>
-      </w:r>
-      <w:r>
-        <w:rPr>
-          <w:rFonts w:cs="Segoe UI"/>
-          <w:sz w:val="24"/>
-          <w:szCs w:val="24"/>
-        </w:rPr>
-        <w:t>P</w:t>
-      </w:r>
-      <w:r>
-        <w:rPr>
-          <w:rFonts w:cs="Segoe UI"/>
-          <w:sz w:val="24"/>
-          <w:szCs w:val="24"/>
-        </w:rPr>
-        <w:t>atients with</w:t>
-      </w:r>
-      <w:r>
-        <w:rPr>
-          <w:rFonts w:cs="Segoe UI"/>
-          <w:sz w:val="24"/>
-          <w:szCs w:val="24"/>
-        </w:rPr>
-        <w:t xml:space="preserve"> diagnosis</w:t>
-      </w:r>
-      <w:r>
-        <w:rPr>
-          <w:rFonts w:cs="Segoe UI"/>
-          <w:sz w:val="24"/>
-          <w:szCs w:val="24"/>
-        </w:rPr>
-        <w:t xml:space="preserve"> of </w:t>
-      </w:r>
-      <w:r>
-        <w:rPr>
-          <w:rFonts w:cs="Segoe UI"/>
-          <w:sz w:val="24"/>
-          <w:szCs w:val="24"/>
+        </w:rPr>
+        <w:t xml:space="preserve"> Description:</w:t>
+      </w:r>
+      <w:r>
+        <w:rPr>
+          <w:rFonts w:cs="Segoe UI"/>
+        </w:rPr>
+        <w:t xml:space="preserve"> Patients with diagnosis of </w:t>
+      </w:r>
+      <w:r>
+        <w:rPr>
+          <w:rFonts w:cs="Segoe UI"/>
         </w:rPr>
         <w:t>autism spectrum disorder</w:t>
       </w:r>
       <w:r>
         <w:rPr>
           <w:rFonts w:cs="Segoe UI"/>
-          <w:sz w:val="24"/>
-          <w:szCs w:val="24"/>
         </w:rPr>
         <w:br/>
       </w:r>
@@ -283,8 +193,6 @@
         <w:rPr>
           <w:rFonts w:cs="Segoe UI"/>
           <w:b/>
-          <w:sz w:val="24"/>
-          <w:szCs w:val="24"/>
         </w:rPr>
         <w:t>PHX</w:t>
       </w:r>
@@ -292,57 +200,36 @@
         <w:rPr>
           <w:rFonts w:cs="Segoe UI"/>
           <w:b/>
-          <w:sz w:val="24"/>
-          <w:szCs w:val="24"/>
-        </w:rPr>
-        <w:t xml:space="preserve"> Full Description:</w:t>
-      </w:r>
-      <w:r>
-        <w:rPr>
-          <w:rFonts w:cs="Segoe UI"/>
-          <w:b/>
-          <w:sz w:val="24"/>
-          <w:szCs w:val="24"/>
-        </w:rPr>
-        <w:t xml:space="preserve"> </w:t>
-      </w:r>
-      <w:r>
-        <w:rPr>
-          <w:rFonts w:cs="Segoe UI"/>
-          <w:sz w:val="24"/>
-          <w:szCs w:val="24"/>
+        </w:rPr>
+        <w:t xml:space="preserve"> Full Description: </w:t>
+      </w:r>
+      <w:r>
+        <w:rPr>
+          <w:rFonts w:cs="Segoe UI"/>
         </w:rPr>
         <w:t xml:space="preserve">Percentage of patients with </w:t>
       </w:r>
       <w:r>
         <w:rPr>
           <w:rFonts w:cs="Segoe UI"/>
-          <w:sz w:val="24"/>
-          <w:szCs w:val="24"/>
         </w:rPr>
         <w:t xml:space="preserve">a </w:t>
       </w:r>
       <w:r>
         <w:rPr>
           <w:rFonts w:cs="Segoe UI"/>
-          <w:sz w:val="24"/>
-          <w:szCs w:val="24"/>
         </w:rPr>
         <w:t xml:space="preserve">diagnosis of </w:t>
       </w:r>
       <w:r>
         <w:rPr>
           <w:rFonts w:cs="Segoe UI"/>
-          <w:sz w:val="24"/>
-          <w:szCs w:val="24"/>
         </w:rPr>
         <w:t>autism spectrum disorder</w:t>
       </w:r>
       <w:r>
         <w:rPr>
           <w:rFonts w:cs="Segoe UI"/>
-          <w:sz w:val="24"/>
-          <w:szCs w:val="24"/>
         </w:rPr>
         <w:t xml:space="preserve"> </w:t>
       </w:r>
@@ -352,32 +239,24 @@
         <w:spacing w:after="0" w:line="240" w:lineRule="auto"/>
         <w:rPr>
           <w:rFonts w:cs="Segoe UI"/>
-          <w:sz w:val="24"/>
-          <w:szCs w:val="24"/>
         </w:rPr>
       </w:pPr>
       <w:r>
         <w:rPr>
           <w:rFonts w:cs="Segoe UI"/>
           <w:b/>
-          <w:sz w:val="24"/>
-          <w:szCs w:val="24"/>
         </w:rPr>
         <w:t>Version:</w:t>
       </w:r>
       <w:r>
         <w:rPr>
           <w:rFonts w:cs="Segoe UI"/>
-          <w:sz w:val="24"/>
-          <w:szCs w:val="24"/>
         </w:rPr>
         <w:t> v1.0</w:t>
       </w:r>
       <w:r>
         <w:rPr>
           <w:rFonts w:cs="Segoe UI"/>
-          <w:sz w:val="24"/>
-          <w:szCs w:val="24"/>
         </w:rPr>
         <w:br/>
       </w:r>
@@ -385,64 +264,48 @@
         <w:rPr>
           <w:rFonts w:cs="Segoe UI"/>
           <w:b/>
-          <w:sz w:val="24"/>
-          <w:szCs w:val="24"/>
         </w:rPr>
         <w:t>Created:</w:t>
       </w:r>
       <w:r>
         <w:rPr>
           <w:rFonts w:cs="Segoe UI"/>
-          <w:sz w:val="24"/>
-          <w:szCs w:val="24"/>
         </w:rPr>
         <w:t xml:space="preserve"> 0</w:t>
       </w:r>
       <w:r>
         <w:rPr>
           <w:rFonts w:cs="Segoe UI"/>
-          <w:sz w:val="24"/>
-          <w:szCs w:val="24"/>
         </w:rPr>
         <w:t>5</w:t>
       </w:r>
       <w:r>
         <w:rPr>
           <w:rFonts w:cs="Segoe UI"/>
-          <w:sz w:val="24"/>
-          <w:szCs w:val="24"/>
         </w:rPr>
         <w:t>/</w:t>
       </w:r>
       <w:r>
         <w:rPr>
           <w:rFonts w:cs="Segoe UI"/>
-          <w:sz w:val="24"/>
-          <w:szCs w:val="24"/>
         </w:rPr>
         <w:t>05</w:t>
       </w:r>
       <w:r>
         <w:rPr>
           <w:rFonts w:cs="Segoe UI"/>
-          <w:sz w:val="24"/>
-          <w:szCs w:val="24"/>
         </w:rPr>
         <w:t>/2025</w:t>
       </w:r>
       <w:r>
         <w:rPr>
           <w:rFonts w:cs="Segoe UI"/>
-          <w:sz w:val="24"/>
-          <w:szCs w:val="24"/>
         </w:rPr>
         <w:br/>
       </w:r>
       <w:r>
         <w:rPr>
           <w:rFonts w:cs="Segoe UI"/>
-          <w:sz w:val="24"/>
-          <w:szCs w:val="24"/>
         </w:rPr>
         <w:br/>
       </w:r>
@@ -450,24 +313,18 @@
         <w:rPr>
           <w:rFonts w:cs="Segoe UI"/>
           <w:b/>
-          <w:sz w:val="24"/>
-          <w:szCs w:val="24"/>
         </w:rPr>
         <w:t>Source:</w:t>
       </w:r>
       <w:r>
         <w:rPr>
           <w:rFonts w:cs="Segoe UI"/>
-          <w:sz w:val="24"/>
-          <w:szCs w:val="24"/>
         </w:rPr>
         <w:t xml:space="preserve"> Custom</w:t>
       </w:r>
       <w:r>
         <w:rPr>
           <w:rFonts w:cs="Segoe UI"/>
-          <w:sz w:val="24"/>
-          <w:szCs w:val="24"/>
         </w:rPr>
         <w:br/>
       </w:r>
@@ -475,24 +332,18 @@
         <w:rPr>
           <w:rFonts w:cs="Segoe UI"/>
           <w:b/>
-          <w:sz w:val="24"/>
-          <w:szCs w:val="24"/>
         </w:rPr>
         <w:t>Source Title:</w:t>
       </w:r>
       <w:r>
         <w:rPr>
           <w:rFonts w:cs="Segoe UI"/>
-          <w:sz w:val="24"/>
-          <w:szCs w:val="24"/>
         </w:rPr>
         <w:t xml:space="preserve"> N/A</w:t>
       </w:r>
       <w:r>
         <w:rPr>
           <w:rFonts w:cs="Segoe UI"/>
-          <w:sz w:val="24"/>
-          <w:szCs w:val="24"/>
         </w:rPr>
         <w:br/>
       </w:r>
@@ -500,16 +351,12 @@
         <w:rPr>
           <w:rFonts w:cs="Segoe UI"/>
           <w:b/>
-          <w:sz w:val="24"/>
-          <w:szCs w:val="24"/>
         </w:rPr>
         <w:t>Source Reference Id:</w:t>
       </w:r>
       <w:r>
         <w:rPr>
           <w:rFonts w:cs="Segoe UI"/>
-          <w:sz w:val="24"/>
-          <w:szCs w:val="24"/>
         </w:rPr>
         <w:t xml:space="preserve"> N/A</w:t>
       </w:r>
@@ -519,34 +366,20 @@
         <w:spacing w:after="0" w:line="240" w:lineRule="auto"/>
         <w:rPr>
           <w:rFonts w:cs="Segoe UI"/>
-          <w:sz w:val="24"/>
-          <w:szCs w:val="24"/>
         </w:rPr>
       </w:pPr>
       <w:r>
         <w:rPr>
           <w:rFonts w:cs="Segoe UI"/>
           <w:b/>
-          <w:sz w:val="24"/>
-          <w:szCs w:val="24"/>
         </w:rPr>
         <w:t>Source Specification Link (if applicable):</w:t>
       </w:r>
       <w:r>
         <w:rPr>
           <w:rFonts w:cs="Segoe UI"/>
-          <w:sz w:val="24"/>
-          <w:szCs w:val="24"/>
-        </w:rPr>
-        <w:t xml:space="preserve"> </w:t>
-      </w:r>
-      <w:r>
-        <w:rPr>
-          <w:rFonts w:cs="Segoe UI"/>
-          <w:sz w:val="24"/>
-          <w:szCs w:val="24"/>
-        </w:rPr>
-        <w:t>N/A</w:t>
+        </w:rPr>
+        <w:t xml:space="preserve"> N/A</w:t>
       </w:r>
     </w:p>
     <w:p>
@@ -555,8 +388,6 @@
         <w:jc w:val="both"/>
         <w:rPr>
           <w:b/>
-          <w:sz w:val="24"/>
-          <w:szCs w:val="24"/>
         </w:rPr>
       </w:pPr>
     </w:p>
@@ -565,63 +396,47 @@
         <w:spacing w:after="0" w:line="240" w:lineRule="auto"/>
         <w:rPr>
           <w:rFonts w:eastAsia="Times New Roman" w:cs="Times New Roman"/>
-          <w:sz w:val="24"/>
-          <w:szCs w:val="24"/>
         </w:rPr>
       </w:pPr>
       <w:r>
         <w:rPr>
           <w:b/>
-          <w:sz w:val="24"/>
-          <w:szCs w:val="24"/>
         </w:rPr>
         <w:t xml:space="preserve">Rationale: </w:t>
       </w:r>
       <w:r>
         <w:rPr>
           <w:rFonts w:eastAsia="Times New Roman" w:cs="Times New Roman"/>
-          <w:sz w:val="24"/>
-          <w:szCs w:val="24"/>
         </w:rPr>
         <w:t>Autism spectrum disorder is a</w:t>
       </w:r>
       <w:r>
         <w:rPr>
           <w:rFonts w:eastAsia="Times New Roman" w:cs="Times New Roman"/>
-          <w:sz w:val="24"/>
-          <w:szCs w:val="24"/>
         </w:rPr>
         <w:t>n important</w:t>
       </w:r>
       <w:r>
         <w:rPr>
           <w:rFonts w:eastAsia="Times New Roman" w:cs="Times New Roman"/>
-          <w:sz w:val="24"/>
-          <w:szCs w:val="24"/>
         </w:rPr>
         <w:t xml:space="preserve"> neuro</w:t>
       </w:r>
       <w:r>
         <w:rPr>
           <w:rFonts w:eastAsia="Times New Roman" w:cs="Times New Roman"/>
-          <w:sz w:val="24"/>
-          <w:szCs w:val="24"/>
         </w:rPr>
         <w:t>-</w:t>
       </w:r>
       <w:r>
         <w:rPr>
           <w:rFonts w:eastAsia="Times New Roman" w:cs="Times New Roman"/>
-          <w:sz w:val="24"/>
-          <w:szCs w:val="24"/>
         </w:rPr>
         <w:t>developmental disorder</w:t>
       </w:r>
       <w:r>
         <w:rPr>
           <w:rFonts w:eastAsia="Times New Roman" w:cs="Times New Roman"/>
-          <w:sz w:val="24"/>
-          <w:szCs w:val="24"/>
         </w:rPr>
         <w:t xml:space="preserve">.  </w:t>
       </w:r>
@@ -631,8 +446,6 @@
         <w:spacing w:after="0" w:line="240" w:lineRule="auto"/>
         <w:rPr>
           <w:rFonts w:eastAsia="Times New Roman" w:cs="Times New Roman"/>
-          <w:sz w:val="24"/>
-          <w:szCs w:val="24"/>
         </w:rPr>
       </w:pPr>
     </w:p>
@@ -642,15 +455,11 @@
         <w:rPr>
           <w:rFonts w:eastAsia="Times New Roman" w:cs="Calibri"/>
           <w:color w:val="000000"/>
-          <w:sz w:val="24"/>
-          <w:szCs w:val="24"/>
         </w:rPr>
       </w:pPr>
       <w:r>
         <w:rPr>
           <w:b/>
-          <w:sz w:val="24"/>
-          <w:szCs w:val="24"/>
         </w:rPr>
         <w:t xml:space="preserve">Numerator definition: </w:t>
       </w:r>
@@ -658,73 +467,29 @@
         <w:rPr>
           <w:rFonts w:eastAsia="Times New Roman" w:cs="Calibri"/>
           <w:color w:val="000000"/>
-          <w:sz w:val="24"/>
-          <w:szCs w:val="24"/>
-        </w:rPr>
-        <w:t xml:space="preserve">Patients </w:t>
+        </w:rPr>
+        <w:t xml:space="preserve">Patients who had a diagnosis of </w:t>
       </w:r>
       <w:r>
         <w:rPr>
           <w:rFonts w:eastAsia="Times New Roman" w:cs="Calibri"/>
           <w:color w:val="000000"/>
-          <w:sz w:val="24"/>
-          <w:szCs w:val="24"/>
-        </w:rPr>
-        <w:t>who ha</w:t>
+        </w:rPr>
+        <w:t xml:space="preserve">autism spectrum disorder </w:t>
       </w:r>
       <w:r>
         <w:rPr>
           <w:rFonts w:eastAsia="Times New Roman" w:cs="Calibri"/>
           <w:color w:val="000000"/>
-          <w:sz w:val="24"/>
-          <w:szCs w:val="24"/>
-        </w:rPr>
-        <w:t>d</w:t>
+        </w:rPr>
+        <w:t>recorded on or before the measurement year</w:t>
       </w:r>
       <w:r>
         <w:rPr>
           <w:rFonts w:eastAsia="Times New Roman" w:cs="Calibri"/>
           <w:color w:val="000000"/>
-          <w:sz w:val="24"/>
-          <w:szCs w:val="24"/>
-        </w:rPr>
-        <w:t xml:space="preserve"> a diagnosis of </w:t>
-      </w:r>
-      <w:r>
-        <w:rPr>
-          <w:rFonts w:eastAsia="Times New Roman" w:cs="Calibri"/>
-          <w:color w:val="000000"/>
-          <w:sz w:val="24"/>
-          <w:szCs w:val="24"/>
-        </w:rPr>
-        <w:t xml:space="preserve">autism spectrum disorder </w:t>
-      </w:r>
-      <w:r>
-        <w:rPr>
-          <w:rFonts w:eastAsia="Times New Roman" w:cs="Calibri"/>
-          <w:color w:val="000000"/>
-          <w:sz w:val="24"/>
-          <w:szCs w:val="24"/>
-        </w:rPr>
-        <w:t>recorded on or before the measurement year</w:t>
-      </w:r>
-      <w:r>
-        <w:rPr>
-          <w:rFonts w:eastAsia="Times New Roman" w:cs="Calibri"/>
-          <w:color w:val="000000"/>
-          <w:sz w:val="24"/>
-          <w:szCs w:val="24"/>
-        </w:rPr>
-        <w:t xml:space="preserve"> </w:t>
-      </w:r>
-      <w:r>
-        <w:rPr>
-          <w:rFonts w:eastAsia="Times New Roman" w:cs="Calibri"/>
-          <w:color w:val="000000"/>
-          <w:sz w:val="24"/>
-          <w:szCs w:val="24"/>
-        </w:rPr>
-        <w:t>AND had at least one encounter with the health system in the reference year or the two preceding years.</w:t>
+        </w:rPr>
+        <w:t xml:space="preserve"> AND had at least one encounter with the health system in the reference year or the two preceding years.</w:t>
       </w:r>
     </w:p>
     <w:p>
@@ -733,16 +498,12 @@
         <w:rPr>
           <w:rFonts w:eastAsia="Times New Roman" w:cs="Calibri"/>
           <w:color w:val="000000"/>
-          <w:sz w:val="24"/>
-          <w:szCs w:val="24"/>
         </w:rPr>
       </w:pPr>
       <w:r>
         <w:rPr>
           <w:rFonts w:eastAsia="Times New Roman" w:cs="Calibri"/>
           <w:color w:val="000000"/>
-          <w:sz w:val="24"/>
-          <w:szCs w:val="24"/>
         </w:rPr>
         <w:t>.</w:t>
       </w:r>
@@ -750,18 +511,12 @@
     <w:p>
       <w:pPr>
         <w:spacing w:after="0" w:line="240" w:lineRule="auto"/>
-        <w:rPr>
-          <w:sz w:val="24"/>
-          <w:szCs w:val="24"/>
-        </w:rPr>
       </w:pPr>
     </w:p>
     <w:p>
       <w:pPr>
         <w:rPr>
           <w:b/>
-          <w:sz w:val="24"/>
-          <w:szCs w:val="24"/>
         </w:rPr>
       </w:pPr>
     </w:p>
@@ -770,32 +525,25 @@
         <w:spacing w:line="278" w:lineRule="auto"/>
         <w:rPr>
           <w:b/>
-          <w:sz w:val="24"/>
-          <w:szCs w:val="24"/>
         </w:rPr>
       </w:pPr>
       <w:r>
         <w:rPr>
           <w:b/>
-          <w:sz w:val="24"/>
-          <w:szCs w:val="24"/>
         </w:rPr>
         <w:br w:type="page"/>
       </w:r>
     </w:p>
     <w:p>
       <w:pPr>
-        <w:rPr>
-          <w:b/>
-          <w:sz w:val="24"/>
-          <w:szCs w:val="24"/>
+        <w:jc w:val="center"/>
+        <w:rPr>
+          <w:b/>
         </w:rPr>
       </w:pPr>
       <w:r>
         <w:rPr>
           <w:b/>
-          <w:sz w:val="24"/>
-          <w:szCs w:val="24"/>
         </w:rPr>
         <w:lastRenderedPageBreak/>
         <w:t>Reference Code Sets</w:t>
@@ -808,8 +556,6 @@
           <w:rFonts w:eastAsia="Times New Roman" w:cs="Calibri"/>
           <w:b/>
           <w:color w:val="000000"/>
-          <w:sz w:val="24"/>
-          <w:szCs w:val="24"/>
         </w:rPr>
       </w:pPr>
       <w:r>
@@ -817,8 +563,6 @@
           <w:rFonts w:eastAsia="Times New Roman" w:cs="Calibri"/>
           <w:b/>
           <w:color w:val="000000"/>
-          <w:sz w:val="24"/>
-          <w:szCs w:val="24"/>
         </w:rPr>
         <w:t xml:space="preserve">Diagnosis of </w:t>
       </w:r>
@@ -827,60 +571,16 @@
           <w:rFonts w:eastAsia="Times New Roman" w:cs="Calibri"/>
           <w:b/>
           <w:color w:val="000000"/>
-          <w:sz w:val="24"/>
-          <w:szCs w:val="24"/>
-        </w:rPr>
-        <w:t xml:space="preserve">autism spectrum disorder </w:t>
+        </w:rPr>
+        <w:t>autism spectrum disorder</w:t>
       </w:r>
       <w:r>
         <w:rPr>
           <w:rFonts w:eastAsia="Times New Roman" w:cs="Calibri"/>
           <w:b/>
           <w:color w:val="000000"/>
-          <w:sz w:val="24"/>
-          <w:szCs w:val="24"/>
-        </w:rPr>
-        <w:t>(</w:t>
-      </w:r>
-      <w:r>
-        <w:rPr>
-          <w:rFonts w:eastAsia="Times New Roman" w:cs="Calibri"/>
-          <w:b/>
-          <w:color w:val="000000"/>
-          <w:sz w:val="24"/>
-          <w:szCs w:val="24"/>
-        </w:rPr>
-        <w:t>SNOMED</w:t>
-      </w:r>
-      <w:r>
-        <w:rPr>
-          <w:rFonts w:eastAsia="Times New Roman" w:cs="Calibri"/>
-          <w:b/>
-          <w:color w:val="000000"/>
-          <w:sz w:val="24"/>
-          <w:szCs w:val="24"/>
-        </w:rPr>
-        <w:t>/IC</w:t>
-      </w:r>
-      <w:r>
-        <w:rPr>
-          <w:rFonts w:eastAsia="Times New Roman" w:cs="Calibri"/>
-          <w:b/>
-          <w:color w:val="000000"/>
-          <w:sz w:val="24"/>
-          <w:szCs w:val="24"/>
-        </w:rPr>
-        <w:t>D9/10CM</w:t>
-      </w:r>
-      <w:r>
-        <w:rPr>
-          <w:rFonts w:eastAsia="Times New Roman" w:cs="Calibri"/>
-          <w:b/>
-          <w:color w:val="000000"/>
-          <w:sz w:val="24"/>
-          <w:szCs w:val="24"/>
-        </w:rPr>
-        <w:t>):</w:t>
+        </w:rPr>
+        <w:t>:</w:t>
       </w:r>
     </w:p>
     <w:p>
@@ -891,6 +591,8 @@
           <w:rFonts w:asciiTheme="minorHAnsi" w:eastAsia="Times New Roman" w:hAnsiTheme="minorHAnsi" w:cs="Calibri"/>
           <w:b/>
           <w:bCs/>
+          <w:sz w:val="22"/>
+          <w:szCs w:val="22"/>
         </w:rPr>
       </w:pPr>
       <w:r>
@@ -898,6 +600,8 @@
           <w:rFonts w:asciiTheme="minorHAnsi" w:eastAsia="Times New Roman" w:hAnsiTheme="minorHAnsi" w:cs="Calibri"/>
           <w:b/>
           <w:bCs/>
+          <w:sz w:val="22"/>
+          <w:szCs w:val="22"/>
         </w:rPr>
         <w:t>VSAC link</w:t>
       </w:r>
@@ -906,22 +610,18 @@
           <w:rFonts w:asciiTheme="minorHAnsi" w:eastAsia="Times New Roman" w:hAnsiTheme="minorHAnsi" w:cs="Calibri"/>
           <w:b/>
           <w:bCs/>
-        </w:rPr>
-        <w:t>:</w:t>
+          <w:sz w:val="22"/>
+          <w:szCs w:val="22"/>
+        </w:rPr>
+        <w:t>: N</w:t>
       </w:r>
       <w:r>
         <w:rPr>
           <w:rFonts w:asciiTheme="minorHAnsi" w:eastAsia="Times New Roman" w:hAnsiTheme="minorHAnsi" w:cs="Calibri"/>
           <w:b/>
           <w:bCs/>
-        </w:rPr>
-        <w:t xml:space="preserve"> N</w:t>
-      </w:r>
-      <w:r>
-        <w:rPr>
-          <w:rFonts w:asciiTheme="minorHAnsi" w:eastAsia="Times New Roman" w:hAnsiTheme="minorHAnsi" w:cs="Calibri"/>
-          <w:b/>
-          <w:bCs/>
+          <w:sz w:val="22"/>
+          <w:szCs w:val="22"/>
         </w:rPr>
         <w:t>/A</w:t>
       </w:r>
@@ -932,66 +632,85 @@
         <w:ind w:firstLine="720"/>
         <w:rPr>
           <w:rFonts w:asciiTheme="minorHAnsi" w:eastAsia="Times New Roman" w:hAnsiTheme="minorHAnsi" w:cs="Calibri"/>
+          <w:sz w:val="22"/>
+          <w:szCs w:val="22"/>
+        </w:rPr>
+      </w:pPr>
+      <w:r>
+        <w:rPr>
+          <w:rFonts w:asciiTheme="minorHAnsi" w:eastAsia="Times New Roman" w:hAnsiTheme="minorHAnsi" w:cs="Calibri"/>
           <w:b/>
           <w:bCs/>
-        </w:rPr>
-      </w:pPr>
-      <w:r>
-        <w:rPr>
-          <w:rFonts w:asciiTheme="minorHAnsi" w:eastAsia="Times New Roman" w:hAnsiTheme="minorHAnsi" w:cs="Calibri"/>
-          <w:b/>
-          <w:bCs/>
+          <w:sz w:val="22"/>
+          <w:szCs w:val="22"/>
         </w:rPr>
         <w:t xml:space="preserve">Base Code Set: </w:t>
       </w:r>
-      <w:r>
-        <w:rPr>
-          <w:rFonts w:asciiTheme="minorHAnsi" w:eastAsia="Times New Roman" w:hAnsiTheme="minorHAnsi" w:cs="Calibri"/>
-        </w:rPr>
-        <w:t>a</w:t>
-      </w:r>
-      <w:r>
-        <w:rPr>
-          <w:rFonts w:asciiTheme="minorHAnsi" w:eastAsia="Times New Roman" w:hAnsiTheme="minorHAnsi" w:cs="Calibri"/>
-        </w:rPr>
-        <w:t>u</w:t>
-      </w:r>
-      <w:r>
-        <w:rPr>
-          <w:rFonts w:asciiTheme="minorHAnsi" w:eastAsia="Times New Roman" w:hAnsiTheme="minorHAnsi" w:cs="Calibri"/>
-        </w:rPr>
-        <w:t>tism</w:t>
-      </w:r>
-      <w:r>
-        <w:rPr>
-          <w:rFonts w:asciiTheme="minorHAnsi" w:eastAsia="Times New Roman" w:hAnsiTheme="minorHAnsi" w:cs="Calibri"/>
-        </w:rPr>
-        <w:t xml:space="preserve"> </w:t>
-      </w:r>
-      <w:r>
-        <w:rPr>
-          <w:rFonts w:asciiTheme="minorHAnsi" w:eastAsia="Times New Roman" w:hAnsiTheme="minorHAnsi" w:cs="Calibri"/>
-        </w:rPr>
-        <w:t>_01_</w:t>
-      </w:r>
-      <w:r>
-        <w:rPr>
-          <w:rFonts w:asciiTheme="minorHAnsi" w:eastAsia="Times New Roman" w:hAnsiTheme="minorHAnsi" w:cs="Calibri"/>
-        </w:rPr>
-        <w:t xml:space="preserve"> </w:t>
-      </w:r>
-      <w:r>
-        <w:rPr>
-          <w:rFonts w:asciiTheme="minorHAnsi" w:eastAsia="Times New Roman" w:hAnsiTheme="minorHAnsi" w:cs="Calibri"/>
-        </w:rPr>
-        <w:t>base.</w:t>
-      </w:r>
-      <w:r>
-        <w:rPr>
-          <w:rFonts w:asciiTheme="minorHAnsi" w:eastAsia="Times New Roman" w:hAnsiTheme="minorHAnsi" w:cs="Calibri"/>
-        </w:rPr>
-        <w:t>csv</w:t>
-      </w:r>
+      <w:hyperlink r:id="rId6" w:history="1">
+        <w:r>
+          <w:rPr>
+            <w:rStyle w:val="Hyperlink"/>
+            <w:rFonts w:asciiTheme="minorHAnsi" w:eastAsia="Times New Roman" w:hAnsiTheme="minorHAnsi" w:cs="Calibri"/>
+            <w:sz w:val="22"/>
+            <w:szCs w:val="22"/>
+          </w:rPr>
+          <w:t>a</w:t>
+        </w:r>
+        <w:r>
+          <w:rPr>
+            <w:rStyle w:val="Hyperlink"/>
+            <w:rFonts w:asciiTheme="minorHAnsi" w:eastAsia="Times New Roman" w:hAnsiTheme="minorHAnsi" w:cs="Calibri"/>
+            <w:sz w:val="22"/>
+            <w:szCs w:val="22"/>
+          </w:rPr>
+          <w:t>u</w:t>
+        </w:r>
+        <w:r>
+          <w:rPr>
+            <w:rStyle w:val="Hyperlink"/>
+            <w:rFonts w:asciiTheme="minorHAnsi" w:eastAsia="Times New Roman" w:hAnsiTheme="minorHAnsi" w:cs="Calibri"/>
+            <w:sz w:val="22"/>
+            <w:szCs w:val="22"/>
+          </w:rPr>
+          <w:t>tism</w:t>
+        </w:r>
+        <w:r>
+          <w:rPr>
+            <w:rStyle w:val="Hyperlink"/>
+            <w:rFonts w:asciiTheme="minorHAnsi" w:eastAsia="Times New Roman" w:hAnsiTheme="minorHAnsi" w:cs="Calibri"/>
+            <w:sz w:val="22"/>
+            <w:szCs w:val="22"/>
+          </w:rPr>
+          <w:t>_01_</w:t>
+        </w:r>
+        <w:r>
+          <w:rPr>
+            <w:rStyle w:val="Hyperlink"/>
+            <w:rFonts w:asciiTheme="minorHAnsi" w:eastAsia="Times New Roman" w:hAnsiTheme="minorHAnsi" w:cs="Calibri"/>
+            <w:sz w:val="22"/>
+            <w:szCs w:val="22"/>
+          </w:rPr>
+          <w:t xml:space="preserve"> </w:t>
+        </w:r>
+        <w:r>
+          <w:rPr>
+            <w:rStyle w:val="Hyperlink"/>
+            <w:rFonts w:asciiTheme="minorHAnsi" w:eastAsia="Times New Roman" w:hAnsiTheme="minorHAnsi" w:cs="Calibri"/>
+            <w:sz w:val="22"/>
+            <w:szCs w:val="22"/>
+          </w:rPr>
+          <w:t>base.</w:t>
+        </w:r>
+        <w:r>
+          <w:rPr>
+            <w:rStyle w:val="Hyperlink"/>
+            <w:rFonts w:asciiTheme="minorHAnsi" w:eastAsia="Times New Roman" w:hAnsiTheme="minorHAnsi" w:cs="Calibri"/>
+            <w:sz w:val="22"/>
+            <w:szCs w:val="22"/>
+          </w:rPr>
+          <w:t>txt</w:t>
+        </w:r>
+      </w:hyperlink>
     </w:p>
     <w:p>
       <w:pPr>
@@ -999,20 +718,114 @@
         <w:ind w:firstLine="720"/>
         <w:rPr>
           <w:rFonts w:asciiTheme="minorHAnsi" w:eastAsia="Times New Roman" w:hAnsiTheme="minorHAnsi" w:cs="Calibri"/>
-          <w:b/>
+          <w:sz w:val="22"/>
+          <w:szCs w:val="22"/>
         </w:rPr>
       </w:pPr>
       <w:r>
         <w:rPr>
           <w:rFonts w:asciiTheme="minorHAnsi" w:eastAsia="Times New Roman" w:hAnsiTheme="minorHAnsi" w:cs="Calibri"/>
           <w:b/>
-        </w:rPr>
-        <w:t xml:space="preserve">Reference Code Set Source: </w:t>
+          <w:bCs/>
+          <w:sz w:val="22"/>
+          <w:szCs w:val="22"/>
+        </w:rPr>
+        <w:t>Base Code Set</w:t>
+      </w:r>
+      <w:r>
+        <w:rPr>
+          <w:rFonts w:asciiTheme="minorHAnsi" w:eastAsia="Times New Roman" w:hAnsiTheme="minorHAnsi" w:cs="Calibri"/>
+          <w:b/>
+          <w:bCs/>
+          <w:sz w:val="22"/>
+          <w:szCs w:val="22"/>
+        </w:rPr>
+        <w:t xml:space="preserve"> as pdf</w:t>
+      </w:r>
+      <w:r>
+        <w:rPr>
+          <w:rFonts w:asciiTheme="minorHAnsi" w:eastAsia="Times New Roman" w:hAnsiTheme="minorHAnsi" w:cs="Calibri"/>
+          <w:b/>
+          <w:bCs/>
+          <w:sz w:val="22"/>
+          <w:szCs w:val="22"/>
+        </w:rPr>
+        <w:t xml:space="preserve">: </w:t>
+      </w:r>
+      <w:hyperlink r:id="rId7" w:history="1">
+        <w:r>
+          <w:rPr>
+            <w:rStyle w:val="Hyperlink"/>
+            <w:rFonts w:asciiTheme="minorHAnsi" w:eastAsia="Times New Roman" w:hAnsiTheme="minorHAnsi" w:cs="Calibri"/>
+            <w:sz w:val="22"/>
+            <w:szCs w:val="22"/>
+          </w:rPr>
+          <w:t>autism_01_ base.</w:t>
+        </w:r>
+        <w:r>
+          <w:rPr>
+            <w:rStyle w:val="Hyperlink"/>
+            <w:rFonts w:asciiTheme="minorHAnsi" w:eastAsia="Times New Roman" w:hAnsiTheme="minorHAnsi" w:cs="Calibri"/>
+            <w:sz w:val="22"/>
+            <w:szCs w:val="22"/>
+          </w:rPr>
+          <w:t>p</w:t>
+        </w:r>
+        <w:r>
+          <w:rPr>
+            <w:rStyle w:val="Hyperlink"/>
+            <w:rFonts w:asciiTheme="minorHAnsi" w:eastAsia="Times New Roman" w:hAnsiTheme="minorHAnsi" w:cs="Calibri"/>
+            <w:sz w:val="22"/>
+            <w:szCs w:val="22"/>
+          </w:rPr>
+          <w:t>d</w:t>
+        </w:r>
+        <w:r>
+          <w:rPr>
+            <w:rStyle w:val="Hyperlink"/>
+            <w:rFonts w:asciiTheme="minorHAnsi" w:eastAsia="Times New Roman" w:hAnsiTheme="minorHAnsi" w:cs="Calibri"/>
+            <w:sz w:val="22"/>
+            <w:szCs w:val="22"/>
+          </w:rPr>
+          <w:t>f</w:t>
+        </w:r>
+      </w:hyperlink>
+    </w:p>
+    <w:p>
+      <w:pPr>
+        <w:pStyle w:val="Default"/>
+        <w:ind w:firstLine="720"/>
+        <w:rPr>
+          <w:rFonts w:asciiTheme="minorHAnsi" w:eastAsia="Times New Roman" w:hAnsiTheme="minorHAnsi" w:cs="Calibri"/>
+          <w:b/>
+          <w:sz w:val="22"/>
+          <w:szCs w:val="22"/>
+        </w:rPr>
+      </w:pPr>
+      <w:r>
+        <w:rPr>
+          <w:rFonts w:asciiTheme="minorHAnsi" w:eastAsia="Times New Roman" w:hAnsiTheme="minorHAnsi" w:cs="Calibri"/>
+          <w:b/>
+          <w:sz w:val="22"/>
+          <w:szCs w:val="22"/>
+        </w:rPr>
+        <w:t>Base</w:t>
+      </w:r>
+      <w:r>
+        <w:rPr>
+          <w:rFonts w:asciiTheme="minorHAnsi" w:eastAsia="Times New Roman" w:hAnsiTheme="minorHAnsi" w:cs="Calibri"/>
+          <w:b/>
+          <w:sz w:val="22"/>
+          <w:szCs w:val="22"/>
+        </w:rPr>
+        <w:t xml:space="preserve"> Code Set Source: </w:t>
       </w:r>
       <w:r>
         <w:rPr>
           <w:rFonts w:asciiTheme="minorHAnsi" w:eastAsia="Times New Roman" w:hAnsiTheme="minorHAnsi" w:cs="Calibri"/>
           <w:bCs/>
+          <w:sz w:val="22"/>
+          <w:szCs w:val="22"/>
         </w:rPr>
         <w:t>Atlas</w:t>
       </w:r>
@@ -1023,6 +836,8 @@
         <w:ind w:left="720"/>
         <w:rPr>
           <w:rFonts w:asciiTheme="minorHAnsi" w:eastAsia="Times New Roman" w:hAnsiTheme="minorHAnsi" w:cs="Calibri"/>
+          <w:sz w:val="22"/>
+          <w:szCs w:val="22"/>
         </w:rPr>
       </w:pPr>
       <w:r>
@@ -1030,6 +845,8 @@
           <w:rFonts w:asciiTheme="minorHAnsi" w:eastAsia="Times New Roman" w:hAnsiTheme="minorHAnsi" w:cs="Calibri"/>
           <w:b/>
           <w:bCs/>
+          <w:sz w:val="22"/>
+          <w:szCs w:val="22"/>
         </w:rPr>
         <w:t>Reference Code Set Vocabulary</w:t>
       </w:r>
@@ -1038,24 +855,32 @@
           <w:rFonts w:asciiTheme="minorHAnsi" w:eastAsia="Times New Roman" w:hAnsiTheme="minorHAnsi" w:cs="Calibri"/>
           <w:b/>
           <w:bCs/>
+          <w:sz w:val="22"/>
+          <w:szCs w:val="22"/>
         </w:rPr>
         <w:t>:</w:t>
       </w:r>
       <w:r>
         <w:rPr>
           <w:rFonts w:asciiTheme="minorHAnsi" w:eastAsia="Times New Roman" w:hAnsiTheme="minorHAnsi" w:cs="Calibri"/>
+          <w:sz w:val="22"/>
+          <w:szCs w:val="22"/>
         </w:rPr>
         <w:t xml:space="preserve"> </w:t>
       </w:r>
       <w:r>
         <w:rPr>
           <w:rFonts w:asciiTheme="minorHAnsi" w:eastAsia="Times New Roman" w:hAnsiTheme="minorHAnsi" w:cs="Calibri"/>
+          <w:sz w:val="22"/>
+          <w:szCs w:val="22"/>
         </w:rPr>
         <w:t>SNOMED</w:t>
       </w:r>
       <w:r>
         <w:rPr>
           <w:rFonts w:asciiTheme="minorHAnsi" w:eastAsia="Times New Roman" w:hAnsiTheme="minorHAnsi" w:cs="Calibri"/>
+          <w:sz w:val="22"/>
+          <w:szCs w:val="22"/>
         </w:rPr>
         <w:t>/IC9/10CM</w:t>
       </w:r>
@@ -1064,21 +889,30 @@
       <w:pPr>
         <w:spacing w:after="0" w:line="240" w:lineRule="auto"/>
         <w:ind w:left="720"/>
-        <w:rPr>
-          <w:rStyle w:val="Hyperlink"/>
-          <w:sz w:val="24"/>
-          <w:szCs w:val="24"/>
-        </w:rPr>
       </w:pPr>
       <w:r>
         <w:rPr>
           <w:rFonts w:eastAsia="Times New Roman" w:cs="Calibri"/>
           <w:b/>
           <w:bCs/>
-          <w:sz w:val="24"/>
-          <w:szCs w:val="24"/>
-        </w:rPr>
-        <w:t>Mapped Code Set (</w:t>
+        </w:rPr>
+        <w:t>Reference</w:t>
+      </w:r>
+      <w:r>
+        <w:rPr>
+          <w:rFonts w:eastAsia="Times New Roman" w:cs="Calibri"/>
+          <w:b/>
+          <w:bCs/>
+        </w:rPr>
+        <w:t xml:space="preserve"> Code Set</w:t>
+      </w:r>
+      <w:r>
+        <w:rPr>
+          <w:rFonts w:eastAsia="Times New Roman" w:cs="Calibri"/>
+          <w:b/>
+          <w:bCs/>
+        </w:rPr>
+        <w:t>:</w:t>
       </w:r>
       <w:r>
         <w:rPr>
@@ -1086,102 +920,97 @@
           <w:b/>
           <w:bCs/>
           <w:color w:val="auto"/>
-          <w:sz w:val="24"/>
-          <w:szCs w:val="24"/>
-        </w:rPr>
-        <w:t>OMOP -&gt; SNOMED):</w:t>
-      </w:r>
-      <w:r>
-        <w:rPr>
-          <w:rStyle w:val="Hyperlink"/>
-          <w:b/>
-          <w:bCs/>
-          <w:color w:val="auto"/>
-          <w:sz w:val="24"/>
-          <w:szCs w:val="24"/>
           <w:u w:val="none"/>
         </w:rPr>
         <w:t xml:space="preserve"> </w:t>
       </w:r>
-      <w:r>
-        <w:rPr>
-          <w:sz w:val="24"/>
-          <w:szCs w:val="24"/>
-        </w:rPr>
-        <w:t>a</w:t>
-      </w:r>
-      <w:r>
-        <w:rPr>
-          <w:sz w:val="24"/>
-          <w:szCs w:val="24"/>
-        </w:rPr>
-        <w:t>utism</w:t>
-      </w:r>
-      <w:r>
-        <w:rPr>
-          <w:sz w:val="24"/>
-          <w:szCs w:val="24"/>
-        </w:rPr>
-        <w:t>_01.</w:t>
-      </w:r>
-      <w:r>
-        <w:rPr>
-          <w:sz w:val="24"/>
-          <w:szCs w:val="24"/>
-        </w:rPr>
-        <w:t>txt</w:t>
-      </w:r>
+      <w:hyperlink r:id="rId8" w:history="1">
+        <w:r>
+          <w:rPr>
+            <w:rStyle w:val="Hyperlink"/>
+          </w:rPr>
+          <w:t>a</w:t>
+        </w:r>
+        <w:r>
+          <w:rPr>
+            <w:rStyle w:val="Hyperlink"/>
+          </w:rPr>
+          <w:t>utism</w:t>
+        </w:r>
+        <w:r>
+          <w:rPr>
+            <w:rStyle w:val="Hyperlink"/>
+          </w:rPr>
+          <w:t>_01.</w:t>
+        </w:r>
+        <w:r>
+          <w:rPr>
+            <w:rStyle w:val="Hyperlink"/>
+          </w:rPr>
+          <w:t>txt</w:t>
+        </w:r>
+      </w:hyperlink>
     </w:p>
     <w:p>
       <w:pPr>
         <w:spacing w:after="0" w:line="240" w:lineRule="auto"/>
+        <w:ind w:left="720"/>
+        <w:rPr>
+          <w:color w:val="0563C1" w:themeColor="hyperlink"/>
+          <w:u w:val="single"/>
+        </w:rPr>
+      </w:pPr>
+      <w:r>
         <w:rPr>
           <w:rFonts w:eastAsia="Times New Roman" w:cs="Calibri"/>
           <w:b/>
-          <w:color w:val="000000"/>
-          <w:sz w:val="24"/>
-          <w:szCs w:val="24"/>
-        </w:rPr>
-      </w:pPr>
+          <w:bCs/>
+        </w:rPr>
+        <w:t>Reference Code Set</w:t>
+      </w:r>
+      <w:r>
+        <w:rPr>
+          <w:rFonts w:eastAsia="Times New Roman" w:cs="Calibri"/>
+          <w:b/>
+          <w:bCs/>
+        </w:rPr>
+        <w:t xml:space="preserve"> as pdf</w:t>
+      </w:r>
+      <w:r>
+        <w:rPr>
+          <w:rFonts w:eastAsia="Times New Roman" w:cs="Calibri"/>
+          <w:b/>
+          <w:bCs/>
+        </w:rPr>
+        <w:t>:</w:t>
+      </w:r>
+      <w:r>
+        <w:rPr>
+          <w:rStyle w:val="Hyperlink"/>
+          <w:b/>
+          <w:bCs/>
+          <w:color w:val="auto"/>
+          <w:u w:val="none"/>
+        </w:rPr>
+        <w:t xml:space="preserve"> </w:t>
+      </w:r>
+      <w:hyperlink r:id="rId9" w:history="1">
+        <w:r>
+          <w:rPr>
+            <w:rStyle w:val="Hyperlink"/>
+          </w:rPr>
+          <w:t>autism_01.</w:t>
+        </w:r>
+        <w:r>
+          <w:rPr>
+            <w:rStyle w:val="Hyperlink"/>
+          </w:rPr>
+          <w:t>pdf</w:t>
+        </w:r>
+      </w:hyperlink>
     </w:p>
-    <w:p>
-      <w:pPr>
-        <w:spacing w:after="0" w:line="240" w:lineRule="auto"/>
-        <w:rPr>
-          <w:rFonts w:ascii="Calibri" w:eastAsia="Times New Roman" w:hAnsi="Calibri" w:cs="Calibri"/>
-          <w:b/>
-          <w:bCs/>
-          <w:color w:val="000000"/>
-          <w:sz w:val="24"/>
-          <w:szCs w:val="24"/>
-        </w:rPr>
-      </w:pPr>
-      <w:r>
-        <w:rPr>
-          <w:rFonts w:ascii="Calibri" w:eastAsia="Times New Roman" w:hAnsi="Calibri" w:cs="Calibri"/>
-          <w:b/>
-          <w:bCs/>
-          <w:color w:val="000000"/>
-          <w:sz w:val="24"/>
-          <w:szCs w:val="24"/>
-        </w:rPr>
-        <w:t>Reference</w:t>
-      </w:r>
-      <w:r>
-        <w:rPr>
-          <w:rFonts w:ascii="Calibri" w:eastAsia="Times New Roman" w:hAnsi="Calibri" w:cs="Calibri"/>
-          <w:b/>
-          <w:bCs/>
-          <w:color w:val="000000"/>
-          <w:sz w:val="24"/>
-          <w:szCs w:val="24"/>
-        </w:rPr>
-        <w:t xml:space="preserve"> ETL SQL Code:</w:t>
-      </w:r>
-    </w:p>
-    <w:p/>
     <w:sectPr>
-      <w:headerReference w:type="default" r:id="rId6"/>
+      <w:headerReference w:type="default" r:id="rId10"/>
       <w:pgSz w:w="12240" w:h="15840"/>
       <w:pgMar w:top="1440" w:right="1440" w:bottom="1440" w:left="1440" w:header="720" w:footer="720" w:gutter="0"/>
       <w:cols w:space="720"/>
@@ -1247,24 +1076,9 @@
     <w:pPr>
       <w:pStyle w:val="Header"/>
       <w:jc w:val="center"/>
-      <w:rPr>
-        <w:sz w:val="18"/>
-        <w:szCs w:val="18"/>
-      </w:rPr>
     </w:pPr>
     <w:r>
-      <w:rPr>
-        <w:sz w:val="18"/>
-        <w:szCs w:val="18"/>
-      </w:rPr>
-      <w:t xml:space="preserve">PHX </w:t>
-    </w:r>
-    <w:r>
-      <w:rPr>
-        <w:sz w:val="18"/>
-        <w:szCs w:val="18"/>
-      </w:rPr>
-      <w:t>Technical Documentation</w:t>
+      <w:t>PHX Health Dimension Technical Specification Document</w:t>
     </w:r>
   </w:p>
   <w:p>
@@ -1891,6 +1705,7 @@
   <w:style w:type="character" w:default="1" w:styleId="DefaultParagraphFont">
     <w:name w:val="Default Paragraph Font"/>
     <w:uiPriority w:val="1"/>
+    <w:semiHidden/>
     <w:unhideWhenUsed/>
   </w:style>
   <w:style w:type="table" w:default="1" w:styleId="TableNormal">
@@ -2285,6 +2100,30 @@
       <w:sz w:val="22"/>
       <w:szCs w:val="22"/>
       <w14:ligatures w14:val="none"/>
+    </w:rPr>
+  </w:style>
+  <w:style w:type="character" w:styleId="UnresolvedMention">
+    <w:name w:val="Unresolved Mention"/>
+    <w:basedOn w:val="DefaultParagraphFont"/>
+    <w:uiPriority w:val="99"/>
+    <w:semiHidden/>
+    <w:unhideWhenUsed/>
+    <w:rsid w:val="000C1790"/>
+    <w:rPr>
+      <w:color w:val="605E5C"/>
+      <w:shd w:val="clear" w:color="auto" w:fill="E1DFDD"/>
+    </w:rPr>
+  </w:style>
+  <w:style w:type="character" w:styleId="FollowedHyperlink">
+    <w:name w:val="FollowedHyperlink"/>
+    <w:basedOn w:val="DefaultParagraphFont"/>
+    <w:uiPriority w:val="99"/>
+    <w:semiHidden/>
+    <w:unhideWhenUsed/>
+    <w:rsid w:val="000C1790"/>
+    <w:rPr>
+      <w:color w:val="954F72" w:themeColor="followedHyperlink"/>
+      <w:u w:val="single"/>
     </w:rPr>
   </w:style>
 </w:styles>

</xml_diff>